<commit_message>
Upload program flowchart & add to documentation
</commit_message>
<xml_diff>
--- a/Assignment1/Documentation/Part 3- DCM User Guide and Documentation.docx
+++ b/Assignment1/Documentation/Part 3- DCM User Guide and Documentation.docx
@@ -228,21 +228,7 @@
           <w:lang w:val="en-US"/>
         </w:rPr>
         <w:br/>
-        <w:t xml:space="preserve">Connor </w:t>
-      </w:r>
-      <w:proofErr w:type="spellStart"/>
-      <w:r>
-        <w:rPr>
-          <w:lang w:val="en-US"/>
-        </w:rPr>
-        <w:t>Usaty</w:t>
-      </w:r>
-      <w:proofErr w:type="spellEnd"/>
-      <w:r>
-        <w:rPr>
-          <w:lang w:val="en-US"/>
-        </w:rPr>
-        <w:t xml:space="preserve"> (</w:t>
+        <w:t>Connor Usaty (</w:t>
       </w:r>
       <w:r>
         <w:rPr>
@@ -334,6 +320,15 @@
     </w:p>
     <w:sdt>
       <w:sdtPr>
+        <w:rPr>
+          <w:rFonts w:asciiTheme="minorHAnsi" w:eastAsiaTheme="minorHAnsi" w:hAnsiTheme="minorHAnsi" w:cstheme="minorBidi"/>
+          <w:color w:val="auto"/>
+          <w:kern w:val="2"/>
+          <w:sz w:val="22"/>
+          <w:szCs w:val="22"/>
+          <w:lang w:val="en-CA"/>
+          <w14:ligatures w14:val="standardContextual"/>
+        </w:rPr>
         <w:id w:val="-1272397710"/>
         <w:docPartObj>
           <w:docPartGallery w:val="Table of Contents"/>
@@ -342,16 +337,9 @@
       </w:sdtPr>
       <w:sdtEndPr>
         <w:rPr>
-          <w:rFonts w:asciiTheme="minorHAnsi" w:eastAsiaTheme="minorHAnsi" w:hAnsiTheme="minorHAnsi" w:cstheme="minorBidi"/>
           <w:b/>
           <w:bCs/>
           <w:noProof/>
-          <w:color w:val="auto"/>
-          <w:kern w:val="2"/>
-          <w:sz w:val="22"/>
-          <w:szCs w:val="22"/>
-          <w:lang w:val="en-CA"/>
-          <w14:ligatures w14:val="standardContextual"/>
         </w:rPr>
       </w:sdtEndPr>
       <w:sdtContent>
@@ -513,9 +501,8 @@
           <w:szCs w:val="30"/>
           <w:lang w:val="en-US"/>
         </w:rPr>
-        <w:t xml:space="preserve"> </w:t>
-      </w:r>
-      <w:proofErr w:type="gramStart"/>
+        <w:t xml:space="preserve"> project, </w:t>
+      </w:r>
       <w:r>
         <w:rPr>
           <w:rFonts w:asciiTheme="majorBidi" w:hAnsiTheme="majorBidi" w:cstheme="majorBidi"/>
@@ -523,7 +510,7 @@
           <w:szCs w:val="30"/>
           <w:lang w:val="en-US"/>
         </w:rPr>
-        <w:t xml:space="preserve">project, </w:t>
+        <w:t>and</w:t>
       </w:r>
       <w:r>
         <w:rPr>
@@ -532,9 +519,8 @@
           <w:szCs w:val="30"/>
           <w:lang w:val="en-US"/>
         </w:rPr>
-        <w:t>and</w:t>
-      </w:r>
-      <w:proofErr w:type="gramEnd"/>
+        <w:t xml:space="preserve"> serves as a user guide for anyone </w:t>
+      </w:r>
       <w:r>
         <w:rPr>
           <w:rFonts w:asciiTheme="majorBidi" w:hAnsiTheme="majorBidi" w:cstheme="majorBidi"/>
@@ -542,17 +528,18 @@
           <w:szCs w:val="30"/>
           <w:lang w:val="en-US"/>
         </w:rPr>
-        <w:t xml:space="preserve"> serves as a user guide for anyone </w:t>
-      </w:r>
-      <w:r>
+        <w:t>authorized to use the Device Controller Monitor.</w:t>
+      </w:r>
+    </w:p>
+    <w:p>
+      <w:pPr>
         <w:rPr>
           <w:rFonts w:asciiTheme="majorBidi" w:hAnsiTheme="majorBidi" w:cstheme="majorBidi"/>
           <w:sz w:val="30"/>
           <w:szCs w:val="30"/>
           <w:lang w:val="en-US"/>
         </w:rPr>
-        <w:t>authorized to use the Device Controller Monitor.</w:t>
-      </w:r>
+      </w:pPr>
     </w:p>
     <w:p>
       <w:pPr>
@@ -563,16 +550,15 @@
           <w:lang w:val="en-US"/>
         </w:rPr>
       </w:pPr>
-    </w:p>
-    <w:p>
-      <w:pPr>
+      <w:r>
         <w:rPr>
           <w:rFonts w:asciiTheme="majorBidi" w:hAnsiTheme="majorBidi" w:cstheme="majorBidi"/>
           <w:sz w:val="30"/>
           <w:szCs w:val="30"/>
           <w:lang w:val="en-US"/>
         </w:rPr>
-      </w:pPr>
+        <w:t>The Device Controller-Monitor</w:t>
+      </w:r>
       <w:r>
         <w:rPr>
           <w:rFonts w:asciiTheme="majorBidi" w:hAnsiTheme="majorBidi" w:cstheme="majorBidi"/>
@@ -580,7 +566,7 @@
           <w:szCs w:val="30"/>
           <w:lang w:val="en-US"/>
         </w:rPr>
-        <w:t>The Device Controller-Monitor</w:t>
+        <w:t xml:space="preserve"> (DCM)</w:t>
       </w:r>
       <w:r>
         <w:rPr>
@@ -589,36 +575,7 @@
           <w:szCs w:val="30"/>
           <w:lang w:val="en-US"/>
         </w:rPr>
-        <w:t xml:space="preserve"> (DCM)</w:t>
-      </w:r>
-      <w:r>
-        <w:rPr>
-          <w:rFonts w:asciiTheme="majorBidi" w:hAnsiTheme="majorBidi" w:cstheme="majorBidi"/>
-          <w:sz w:val="30"/>
-          <w:szCs w:val="30"/>
-          <w:lang w:val="en-US"/>
-        </w:rPr>
-        <w:t xml:space="preserve"> is a </w:t>
-      </w:r>
-      <w:proofErr w:type="gramStart"/>
-      <w:r>
-        <w:rPr>
-          <w:rFonts w:asciiTheme="majorBidi" w:hAnsiTheme="majorBidi" w:cstheme="majorBidi"/>
-          <w:sz w:val="30"/>
-          <w:szCs w:val="30"/>
-          <w:lang w:val="en-US"/>
-        </w:rPr>
-        <w:t>frontend</w:t>
-      </w:r>
-      <w:proofErr w:type="gramEnd"/>
-      <w:r>
-        <w:rPr>
-          <w:rFonts w:asciiTheme="majorBidi" w:hAnsiTheme="majorBidi" w:cstheme="majorBidi"/>
-          <w:sz w:val="30"/>
-          <w:szCs w:val="30"/>
-          <w:lang w:val="en-US"/>
-        </w:rPr>
-        <w:t xml:space="preserve"> Graphical User Interface that </w:t>
+        <w:t xml:space="preserve"> is a frontend Graphical User Interface that </w:t>
       </w:r>
       <w:r>
         <w:rPr>
@@ -766,27 +723,7 @@
           <w:szCs w:val="30"/>
           <w:lang w:val="en-US"/>
         </w:rPr>
-        <w:t xml:space="preserve">A default user with default credentials has been set up for testing purposes. For those seeking to interact with the DCM GUI, please employ the following credentials on the Log </w:t>
-      </w:r>
-      <w:proofErr w:type="gramStart"/>
-      <w:r>
-        <w:rPr>
-          <w:rFonts w:asciiTheme="majorBidi" w:hAnsiTheme="majorBidi" w:cstheme="majorBidi"/>
-          <w:sz w:val="30"/>
-          <w:szCs w:val="30"/>
-          <w:lang w:val="en-US"/>
-        </w:rPr>
-        <w:t>In</w:t>
-      </w:r>
-      <w:proofErr w:type="gramEnd"/>
-      <w:r>
-        <w:rPr>
-          <w:rFonts w:asciiTheme="majorBidi" w:hAnsiTheme="majorBidi" w:cstheme="majorBidi"/>
-          <w:sz w:val="30"/>
-          <w:szCs w:val="30"/>
-          <w:lang w:val="en-US"/>
-        </w:rPr>
-        <w:t xml:space="preserve"> Page:</w:t>
+        <w:t>A default user with default credentials has been set up for testing purposes. For those seeking to interact with the DCM GUI, please employ the following credentials on the Log In Page:</w:t>
       </w:r>
     </w:p>
     <w:tbl>
@@ -1153,18 +1090,7 @@
             <w:sz w:val="28"/>
             <w:szCs w:val="28"/>
           </w:rPr>
-          <w:t>https://www.qt.io/product/ui-design-tools</w:t>
-        </w:r>
-        <w:r>
-          <w:rPr>
-            <w:rStyle w:val="Hyperlink"/>
-            <w:rFonts w:asciiTheme="majorBidi" w:hAnsiTheme="majorBidi" w:cstheme="majorBidi"/>
-            <w:i/>
-            <w:iCs/>
-            <w:sz w:val="28"/>
-            <w:szCs w:val="28"/>
-          </w:rPr>
-          <w:t>/</w:t>
+          <w:t>https://www.qt.io/product/ui-design-tools/</w:t>
         </w:r>
       </w:hyperlink>
       <w:r>
@@ -1546,21 +1472,8 @@
                 <w:szCs w:val="28"/>
                 <w:u w:val="none"/>
               </w:rPr>
-              <w:t>.</w:t>
-            </w:r>
-            <w:proofErr w:type="spellStart"/>
-            <w:r>
-              <w:rPr>
-                <w:rStyle w:val="Hyperlink"/>
-                <w:rFonts w:asciiTheme="majorBidi" w:hAnsiTheme="majorBidi" w:cstheme="majorBidi"/>
-                <w:color w:val="auto"/>
-                <w:sz w:val="28"/>
-                <w:szCs w:val="28"/>
-                <w:u w:val="none"/>
-              </w:rPr>
-              <w:t>py</w:t>
-            </w:r>
-            <w:proofErr w:type="spellEnd"/>
+              <w:t>.py</w:t>
+            </w:r>
           </w:p>
         </w:tc>
         <w:tc>
@@ -1651,21 +1564,8 @@
                 <w:szCs w:val="28"/>
                 <w:u w:val="none"/>
               </w:rPr>
-              <w:t>.</w:t>
-            </w:r>
-            <w:proofErr w:type="spellStart"/>
-            <w:r>
-              <w:rPr>
-                <w:rStyle w:val="Hyperlink"/>
-                <w:rFonts w:asciiTheme="majorBidi" w:hAnsiTheme="majorBidi" w:cstheme="majorBidi"/>
-                <w:color w:val="auto"/>
-                <w:sz w:val="28"/>
-                <w:szCs w:val="28"/>
-                <w:u w:val="none"/>
-              </w:rPr>
-              <w:t>ui</w:t>
-            </w:r>
-            <w:proofErr w:type="spellEnd"/>
+              <w:t>.ui</w:t>
+            </w:r>
           </w:p>
         </w:tc>
         <w:tc>
@@ -1756,10 +1656,17 @@
                 <w:szCs w:val="28"/>
                 <w:u w:val="none"/>
               </w:rPr>
-              <w:t>.</w:t>
-            </w:r>
-            <w:proofErr w:type="spellStart"/>
-            <w:r>
+              <w:t>.ui</w:t>
+            </w:r>
+          </w:p>
+        </w:tc>
+        <w:tc>
+          <w:tcPr>
+            <w:tcW w:w="3117" w:type="dxa"/>
+          </w:tcPr>
+          <w:p>
+            <w:pPr>
+              <w:jc w:val="center"/>
               <w:rPr>
                 <w:rStyle w:val="Hyperlink"/>
                 <w:rFonts w:asciiTheme="majorBidi" w:hAnsiTheme="majorBidi" w:cstheme="majorBidi"/>
@@ -1768,18 +1675,8 @@
                 <w:szCs w:val="28"/>
                 <w:u w:val="none"/>
               </w:rPr>
-              <w:t>ui</w:t>
-            </w:r>
-            <w:proofErr w:type="spellEnd"/>
-          </w:p>
-        </w:tc>
-        <w:tc>
-          <w:tcPr>
-            <w:tcW w:w="3117" w:type="dxa"/>
-          </w:tcPr>
-          <w:p>
-            <w:pPr>
-              <w:jc w:val="center"/>
+            </w:pPr>
+            <w:r>
               <w:rPr>
                 <w:rStyle w:val="Hyperlink"/>
                 <w:rFonts w:asciiTheme="majorBidi" w:hAnsiTheme="majorBidi" w:cstheme="majorBidi"/>
@@ -1788,39 +1685,7 @@
                 <w:szCs w:val="28"/>
                 <w:u w:val="none"/>
               </w:rPr>
-            </w:pPr>
-            <w:r>
-              <w:rPr>
-                <w:rStyle w:val="Hyperlink"/>
-                <w:rFonts w:asciiTheme="majorBidi" w:hAnsiTheme="majorBidi" w:cstheme="majorBidi"/>
-                <w:color w:val="auto"/>
-                <w:sz w:val="28"/>
-                <w:szCs w:val="28"/>
-                <w:u w:val="none"/>
-              </w:rPr>
-              <w:t xml:space="preserve">Stores XML render of the </w:t>
-            </w:r>
-            <w:r>
-              <w:rPr>
-                <w:rStyle w:val="Hyperlink"/>
-                <w:rFonts w:asciiTheme="majorBidi" w:hAnsiTheme="majorBidi" w:cstheme="majorBidi"/>
-                <w:color w:val="auto"/>
-                <w:sz w:val="28"/>
-                <w:szCs w:val="28"/>
-                <w:u w:val="none"/>
-              </w:rPr>
-              <w:t>login</w:t>
-            </w:r>
-            <w:r>
-              <w:rPr>
-                <w:rStyle w:val="Hyperlink"/>
-                <w:rFonts w:asciiTheme="majorBidi" w:hAnsiTheme="majorBidi" w:cstheme="majorBidi"/>
-                <w:color w:val="auto"/>
-                <w:sz w:val="28"/>
-                <w:szCs w:val="28"/>
-                <w:u w:val="none"/>
-              </w:rPr>
-              <w:t xml:space="preserve"> page generated by Qt Designer</w:t>
+              <w:t>Stores XML render of the login page generated by Qt Designer</w:t>
             </w:r>
           </w:p>
         </w:tc>
@@ -1883,10 +1748,17 @@
                 <w:szCs w:val="28"/>
                 <w:u w:val="none"/>
               </w:rPr>
-              <w:t>.</w:t>
-            </w:r>
-            <w:proofErr w:type="spellStart"/>
-            <w:r>
+              <w:t>.ui</w:t>
+            </w:r>
+          </w:p>
+        </w:tc>
+        <w:tc>
+          <w:tcPr>
+            <w:tcW w:w="3117" w:type="dxa"/>
+          </w:tcPr>
+          <w:p>
+            <w:pPr>
+              <w:jc w:val="center"/>
               <w:rPr>
                 <w:rStyle w:val="Hyperlink"/>
                 <w:rFonts w:asciiTheme="majorBidi" w:hAnsiTheme="majorBidi" w:cstheme="majorBidi"/>
@@ -1895,18 +1767,8 @@
                 <w:szCs w:val="28"/>
                 <w:u w:val="none"/>
               </w:rPr>
-              <w:t>ui</w:t>
-            </w:r>
-            <w:proofErr w:type="spellEnd"/>
-          </w:p>
-        </w:tc>
-        <w:tc>
-          <w:tcPr>
-            <w:tcW w:w="3117" w:type="dxa"/>
-          </w:tcPr>
-          <w:p>
-            <w:pPr>
-              <w:jc w:val="center"/>
+            </w:pPr>
+            <w:r>
               <w:rPr>
                 <w:rStyle w:val="Hyperlink"/>
                 <w:rFonts w:asciiTheme="majorBidi" w:hAnsiTheme="majorBidi" w:cstheme="majorBidi"/>
@@ -1915,39 +1777,7 @@
                 <w:szCs w:val="28"/>
                 <w:u w:val="none"/>
               </w:rPr>
-            </w:pPr>
-            <w:r>
-              <w:rPr>
-                <w:rStyle w:val="Hyperlink"/>
-                <w:rFonts w:asciiTheme="majorBidi" w:hAnsiTheme="majorBidi" w:cstheme="majorBidi"/>
-                <w:color w:val="auto"/>
-                <w:sz w:val="28"/>
-                <w:szCs w:val="28"/>
-                <w:u w:val="none"/>
-              </w:rPr>
-              <w:t xml:space="preserve">Stores XML render of the </w:t>
-            </w:r>
-            <w:r>
-              <w:rPr>
-                <w:rStyle w:val="Hyperlink"/>
-                <w:rFonts w:asciiTheme="majorBidi" w:hAnsiTheme="majorBidi" w:cstheme="majorBidi"/>
-                <w:color w:val="auto"/>
-                <w:sz w:val="28"/>
-                <w:szCs w:val="28"/>
-                <w:u w:val="none"/>
-              </w:rPr>
-              <w:t>signup</w:t>
-            </w:r>
-            <w:r>
-              <w:rPr>
-                <w:rStyle w:val="Hyperlink"/>
-                <w:rFonts w:asciiTheme="majorBidi" w:hAnsiTheme="majorBidi" w:cstheme="majorBidi"/>
-                <w:color w:val="auto"/>
-                <w:sz w:val="28"/>
-                <w:szCs w:val="28"/>
-                <w:u w:val="none"/>
-              </w:rPr>
-              <w:t xml:space="preserve"> page generated by Qt Designer</w:t>
+              <w:t>Stores XML render of the signup page generated by Qt Designer</w:t>
             </w:r>
           </w:p>
         </w:tc>
@@ -1972,7 +1802,6 @@
                 <w:u w:val="none"/>
               </w:rPr>
             </w:pPr>
-            <w:proofErr w:type="spellStart"/>
             <w:r>
               <w:rPr>
                 <w:rStyle w:val="Hyperlink"/>
@@ -1984,7 +1813,6 @@
               </w:rPr>
               <w:t>landingpage</w:t>
             </w:r>
-            <w:proofErr w:type="spellEnd"/>
           </w:p>
         </w:tc>
         <w:tc>
@@ -2012,10 +1840,17 @@
                 <w:szCs w:val="28"/>
                 <w:u w:val="none"/>
               </w:rPr>
-              <w:t>.</w:t>
-            </w:r>
-            <w:proofErr w:type="spellStart"/>
-            <w:r>
+              <w:t>.ui</w:t>
+            </w:r>
+          </w:p>
+        </w:tc>
+        <w:tc>
+          <w:tcPr>
+            <w:tcW w:w="3117" w:type="dxa"/>
+          </w:tcPr>
+          <w:p>
+            <w:pPr>
+              <w:jc w:val="center"/>
               <w:rPr>
                 <w:rStyle w:val="Hyperlink"/>
                 <w:rFonts w:asciiTheme="majorBidi" w:hAnsiTheme="majorBidi" w:cstheme="majorBidi"/>
@@ -2024,18 +1859,8 @@
                 <w:szCs w:val="28"/>
                 <w:u w:val="none"/>
               </w:rPr>
-              <w:t>ui</w:t>
-            </w:r>
-            <w:proofErr w:type="spellEnd"/>
-          </w:p>
-        </w:tc>
-        <w:tc>
-          <w:tcPr>
-            <w:tcW w:w="3117" w:type="dxa"/>
-          </w:tcPr>
-          <w:p>
-            <w:pPr>
-              <w:jc w:val="center"/>
+            </w:pPr>
+            <w:r>
               <w:rPr>
                 <w:rStyle w:val="Hyperlink"/>
                 <w:rFonts w:asciiTheme="majorBidi" w:hAnsiTheme="majorBidi" w:cstheme="majorBidi"/>
@@ -2044,39 +1869,7 @@
                 <w:szCs w:val="28"/>
                 <w:u w:val="none"/>
               </w:rPr>
-            </w:pPr>
-            <w:r>
-              <w:rPr>
-                <w:rStyle w:val="Hyperlink"/>
-                <w:rFonts w:asciiTheme="majorBidi" w:hAnsiTheme="majorBidi" w:cstheme="majorBidi"/>
-                <w:color w:val="auto"/>
-                <w:sz w:val="28"/>
-                <w:szCs w:val="28"/>
-                <w:u w:val="none"/>
-              </w:rPr>
-              <w:t xml:space="preserve">Stores XML render of the </w:t>
-            </w:r>
-            <w:r>
-              <w:rPr>
-                <w:rStyle w:val="Hyperlink"/>
-                <w:rFonts w:asciiTheme="majorBidi" w:hAnsiTheme="majorBidi" w:cstheme="majorBidi"/>
-                <w:color w:val="auto"/>
-                <w:sz w:val="28"/>
-                <w:szCs w:val="28"/>
-                <w:u w:val="none"/>
-              </w:rPr>
-              <w:t>landing</w:t>
-            </w:r>
-            <w:r>
-              <w:rPr>
-                <w:rStyle w:val="Hyperlink"/>
-                <w:rFonts w:asciiTheme="majorBidi" w:hAnsiTheme="majorBidi" w:cstheme="majorBidi"/>
-                <w:color w:val="auto"/>
-                <w:sz w:val="28"/>
-                <w:szCs w:val="28"/>
-                <w:u w:val="none"/>
-              </w:rPr>
-              <w:t xml:space="preserve"> page generated by Qt Designer</w:t>
+              <w:t>Stores XML render of the landing page generated by Qt Designer</w:t>
             </w:r>
           </w:p>
         </w:tc>
@@ -2139,21 +1932,8 @@
                 <w:szCs w:val="28"/>
                 <w:u w:val="none"/>
               </w:rPr>
-              <w:t>.</w:t>
-            </w:r>
-            <w:proofErr w:type="spellStart"/>
-            <w:r>
-              <w:rPr>
-                <w:rStyle w:val="Hyperlink"/>
-                <w:rFonts w:asciiTheme="majorBidi" w:hAnsiTheme="majorBidi" w:cstheme="majorBidi"/>
-                <w:color w:val="auto"/>
-                <w:sz w:val="28"/>
-                <w:szCs w:val="28"/>
-                <w:u w:val="none"/>
-              </w:rPr>
-              <w:t>png</w:t>
-            </w:r>
-            <w:proofErr w:type="spellEnd"/>
+              <w:t>.png</w:t>
+            </w:r>
           </w:p>
         </w:tc>
         <w:tc>
@@ -2259,299 +2039,83 @@
           <w:sz w:val="28"/>
           <w:szCs w:val="28"/>
         </w:rPr>
-        <w:t xml:space="preserve">The program employs the use of </w:t>
-      </w:r>
-      <w:proofErr w:type="spellStart"/>
-      <w:r>
-        <w:rPr>
-          <w:rFonts w:asciiTheme="majorBidi" w:hAnsiTheme="majorBidi" w:cstheme="majorBidi"/>
-          <w:sz w:val="28"/>
-          <w:szCs w:val="28"/>
-        </w:rPr>
-        <w:t>QMainWindow</w:t>
-      </w:r>
-      <w:proofErr w:type="spellEnd"/>
-      <w:r>
-        <w:rPr>
-          <w:rFonts w:asciiTheme="majorBidi" w:hAnsiTheme="majorBidi" w:cstheme="majorBidi"/>
-          <w:sz w:val="28"/>
-          <w:szCs w:val="28"/>
-        </w:rPr>
-        <w:t xml:space="preserve">, a standard object in Qt to render a window. To display different screens, the windows are stacked using a </w:t>
-      </w:r>
-      <w:proofErr w:type="spellStart"/>
-      <w:r>
-        <w:rPr>
-          <w:rFonts w:asciiTheme="majorBidi" w:hAnsiTheme="majorBidi" w:cstheme="majorBidi"/>
-          <w:sz w:val="28"/>
-          <w:szCs w:val="28"/>
-        </w:rPr>
-        <w:t>Q</w:t>
-      </w:r>
-      <w:r>
-        <w:rPr>
-          <w:rFonts w:asciiTheme="majorBidi" w:hAnsiTheme="majorBidi" w:cstheme="majorBidi"/>
-          <w:sz w:val="28"/>
-          <w:szCs w:val="28"/>
-        </w:rPr>
-        <w:t>StackedWidget</w:t>
-      </w:r>
-      <w:proofErr w:type="spellEnd"/>
-      <w:r>
-        <w:rPr>
-          <w:rFonts w:asciiTheme="majorBidi" w:hAnsiTheme="majorBidi" w:cstheme="majorBidi"/>
-          <w:sz w:val="28"/>
-          <w:szCs w:val="28"/>
-        </w:rPr>
-        <w:t xml:space="preserve"> upon which new windows are added. When transitioning back through the stack windows are deleted accordingly.</w:t>
-      </w:r>
-    </w:p>
-    <w:p>
-      <w:pPr>
-        <w:rPr>
-          <w:rFonts w:asciiTheme="majorBidi" w:hAnsiTheme="majorBidi" w:cstheme="majorBidi"/>
-          <w:sz w:val="28"/>
-          <w:szCs w:val="28"/>
-        </w:rPr>
-      </w:pPr>
-      <w:r>
-        <w:rPr>
-          <w:rFonts w:asciiTheme="majorBidi" w:hAnsiTheme="majorBidi" w:cstheme="majorBidi"/>
-          <w:sz w:val="28"/>
-          <w:szCs w:val="28"/>
-        </w:rPr>
-        <w:t xml:space="preserve">Each window is represented by its own Class, inheriting from </w:t>
-      </w:r>
-      <w:proofErr w:type="spellStart"/>
-      <w:r>
-        <w:rPr>
-          <w:rFonts w:asciiTheme="majorBidi" w:hAnsiTheme="majorBidi" w:cstheme="majorBidi"/>
-          <w:sz w:val="28"/>
-          <w:szCs w:val="28"/>
-        </w:rPr>
-        <w:t>QMainWindow</w:t>
-      </w:r>
-      <w:proofErr w:type="spellEnd"/>
-      <w:r>
-        <w:rPr>
-          <w:rFonts w:asciiTheme="majorBidi" w:hAnsiTheme="majorBidi" w:cstheme="majorBidi"/>
-          <w:sz w:val="28"/>
-          <w:szCs w:val="28"/>
-        </w:rPr>
-        <w:t xml:space="preserve">, and employs </w:t>
-      </w:r>
-      <w:proofErr w:type="spellStart"/>
-      <w:r>
-        <w:rPr>
-          <w:rFonts w:asciiTheme="majorBidi" w:hAnsiTheme="majorBidi" w:cstheme="majorBidi"/>
-          <w:sz w:val="28"/>
-          <w:szCs w:val="28"/>
-        </w:rPr>
-        <w:t>QLabels</w:t>
-      </w:r>
-      <w:proofErr w:type="spellEnd"/>
-      <w:r>
-        <w:rPr>
-          <w:rFonts w:asciiTheme="majorBidi" w:hAnsiTheme="majorBidi" w:cstheme="majorBidi"/>
-          <w:sz w:val="28"/>
-          <w:szCs w:val="28"/>
-        </w:rPr>
-        <w:t xml:space="preserve"> styled with CSS to display text or display pictures through </w:t>
-      </w:r>
-      <w:proofErr w:type="spellStart"/>
-      <w:r>
-        <w:rPr>
-          <w:rFonts w:asciiTheme="majorBidi" w:hAnsiTheme="majorBidi" w:cstheme="majorBidi"/>
-          <w:sz w:val="28"/>
-          <w:szCs w:val="28"/>
-        </w:rPr>
-        <w:t>Pixmap</w:t>
-      </w:r>
-      <w:proofErr w:type="spellEnd"/>
-      <w:r>
-        <w:rPr>
-          <w:rFonts w:asciiTheme="majorBidi" w:hAnsiTheme="majorBidi" w:cstheme="majorBidi"/>
-          <w:sz w:val="28"/>
-          <w:szCs w:val="28"/>
-        </w:rPr>
-        <w:t xml:space="preserve">. To enable events, the </w:t>
-      </w:r>
-      <w:proofErr w:type="spellStart"/>
-      <w:r>
-        <w:rPr>
-          <w:rFonts w:asciiTheme="majorBidi" w:hAnsiTheme="majorBidi" w:cstheme="majorBidi"/>
-          <w:sz w:val="28"/>
-          <w:szCs w:val="28"/>
-        </w:rPr>
-        <w:t>QPushButton</w:t>
-      </w:r>
-      <w:proofErr w:type="spellEnd"/>
-      <w:r>
-        <w:rPr>
-          <w:rFonts w:asciiTheme="majorBidi" w:hAnsiTheme="majorBidi" w:cstheme="majorBidi"/>
-          <w:sz w:val="28"/>
-          <w:szCs w:val="28"/>
-        </w:rPr>
-        <w:t xml:space="preserve"> is used, which creates a button that can have properties connected to its activation. In our case, we call custom functions that are defined within the class and actuated through ‘self’. </w:t>
-      </w:r>
-    </w:p>
-    <w:p>
-      <w:pPr>
-        <w:rPr>
-          <w:rFonts w:asciiTheme="majorBidi" w:hAnsiTheme="majorBidi" w:cstheme="majorBidi"/>
-          <w:sz w:val="28"/>
-          <w:szCs w:val="28"/>
-        </w:rPr>
-      </w:pPr>
-      <w:r>
-        <w:rPr>
-          <w:rFonts w:asciiTheme="majorBidi" w:hAnsiTheme="majorBidi" w:cstheme="majorBidi"/>
-          <w:sz w:val="28"/>
-          <w:szCs w:val="28"/>
-        </w:rPr>
-        <w:t>The database contains the ‘</w:t>
-      </w:r>
-      <w:proofErr w:type="spellStart"/>
-      <w:r>
-        <w:rPr>
-          <w:rFonts w:asciiTheme="majorBidi" w:hAnsiTheme="majorBidi" w:cstheme="majorBidi"/>
-          <w:sz w:val="28"/>
-          <w:szCs w:val="28"/>
-        </w:rPr>
-        <w:t>all_users</w:t>
-      </w:r>
-      <w:proofErr w:type="spellEnd"/>
-      <w:r>
-        <w:rPr>
-          <w:rFonts w:asciiTheme="majorBidi" w:hAnsiTheme="majorBidi" w:cstheme="majorBidi"/>
-          <w:sz w:val="28"/>
-          <w:szCs w:val="28"/>
-        </w:rPr>
-        <w:t xml:space="preserve">’ table, which contains a primary key and a username and hashed password. Other tables tie the primary keys in </w:t>
-      </w:r>
-      <w:proofErr w:type="gramStart"/>
-      <w:r>
-        <w:rPr>
-          <w:rFonts w:asciiTheme="majorBidi" w:hAnsiTheme="majorBidi" w:cstheme="majorBidi"/>
-          <w:sz w:val="28"/>
-          <w:szCs w:val="28"/>
-        </w:rPr>
-        <w:t xml:space="preserve">the </w:t>
-      </w:r>
-      <w:proofErr w:type="spellStart"/>
-      <w:r>
-        <w:rPr>
-          <w:rFonts w:asciiTheme="majorBidi" w:hAnsiTheme="majorBidi" w:cstheme="majorBidi"/>
-          <w:sz w:val="28"/>
-          <w:szCs w:val="28"/>
-        </w:rPr>
-        <w:t>all</w:t>
-      </w:r>
-      <w:proofErr w:type="gramEnd"/>
-      <w:r>
-        <w:rPr>
-          <w:rFonts w:asciiTheme="majorBidi" w:hAnsiTheme="majorBidi" w:cstheme="majorBidi"/>
-          <w:sz w:val="28"/>
-          <w:szCs w:val="28"/>
-        </w:rPr>
-        <w:t>_users</w:t>
-      </w:r>
-      <w:proofErr w:type="spellEnd"/>
-      <w:r>
-        <w:rPr>
-          <w:rFonts w:asciiTheme="majorBidi" w:hAnsiTheme="majorBidi" w:cstheme="majorBidi"/>
-          <w:sz w:val="28"/>
-          <w:szCs w:val="28"/>
-        </w:rPr>
-        <w:t xml:space="preserve"> database via relational mapping to programmable pacemaker parameters.</w:t>
-      </w:r>
-    </w:p>
-    <w:p>
-      <w:pPr>
-        <w:rPr>
-          <w:rFonts w:asciiTheme="majorBidi" w:hAnsiTheme="majorBidi" w:cstheme="majorBidi"/>
-          <w:sz w:val="28"/>
-          <w:szCs w:val="28"/>
-        </w:rPr>
-      </w:pPr>
-      <w:r>
-        <w:rPr>
-          <w:rFonts w:asciiTheme="majorBidi" w:hAnsiTheme="majorBidi" w:cstheme="majorBidi"/>
-          <w:sz w:val="28"/>
-          <w:szCs w:val="28"/>
-        </w:rPr>
-        <w:t xml:space="preserve">Database queries are done via a connection through the sqlite3 package. Upon login attempt, the database is queried with a hashed password through </w:t>
-      </w:r>
-      <w:proofErr w:type="spellStart"/>
-      <w:r>
-        <w:rPr>
-          <w:rFonts w:asciiTheme="majorBidi" w:hAnsiTheme="majorBidi" w:cstheme="majorBidi"/>
-          <w:sz w:val="28"/>
-          <w:szCs w:val="28"/>
-        </w:rPr>
-        <w:t>hashlib</w:t>
-      </w:r>
-      <w:proofErr w:type="spellEnd"/>
-      <w:r>
-        <w:rPr>
-          <w:rFonts w:asciiTheme="majorBidi" w:hAnsiTheme="majorBidi" w:cstheme="majorBidi"/>
-          <w:sz w:val="28"/>
-          <w:szCs w:val="28"/>
-        </w:rPr>
-        <w:t xml:space="preserve"> package. If the query passes, we go to the landing page. The signup page will add entries to the database in any condition, unless the user already </w:t>
-      </w:r>
-      <w:proofErr w:type="gramStart"/>
-      <w:r>
-        <w:rPr>
-          <w:rFonts w:asciiTheme="majorBidi" w:hAnsiTheme="majorBidi" w:cstheme="majorBidi"/>
-          <w:sz w:val="28"/>
-          <w:szCs w:val="28"/>
-        </w:rPr>
-        <w:t>exists</w:t>
-      </w:r>
-      <w:proofErr w:type="gramEnd"/>
-      <w:r>
-        <w:rPr>
-          <w:rFonts w:asciiTheme="majorBidi" w:hAnsiTheme="majorBidi" w:cstheme="majorBidi"/>
-          <w:sz w:val="28"/>
-          <w:szCs w:val="28"/>
-        </w:rPr>
-        <w:t xml:space="preserve"> or the limit of users is reached. </w:t>
-      </w:r>
-    </w:p>
-    <w:p>
-      <w:pPr>
-        <w:rPr>
-          <w:rFonts w:asciiTheme="majorBidi" w:hAnsiTheme="majorBidi" w:cstheme="majorBidi"/>
-          <w:sz w:val="28"/>
-          <w:szCs w:val="28"/>
-        </w:rPr>
-      </w:pPr>
-      <w:r>
-        <w:rPr>
-          <w:rFonts w:asciiTheme="majorBidi" w:hAnsiTheme="majorBidi" w:cstheme="majorBidi"/>
-          <w:sz w:val="28"/>
-          <w:szCs w:val="28"/>
-        </w:rPr>
-        <w:t xml:space="preserve">For now, the implementation of connection to the pacemaker is pending. The displayed state on the top right of the landing page is controlled by the </w:t>
-      </w:r>
-      <w:proofErr w:type="spellStart"/>
-      <w:r>
-        <w:rPr>
-          <w:rFonts w:asciiTheme="majorBidi" w:hAnsiTheme="majorBidi" w:cstheme="majorBidi"/>
-          <w:sz w:val="28"/>
-          <w:szCs w:val="28"/>
-        </w:rPr>
-        <w:t>pConnect</w:t>
-      </w:r>
-      <w:proofErr w:type="spellEnd"/>
-      <w:r>
-        <w:rPr>
-          <w:rFonts w:asciiTheme="majorBidi" w:hAnsiTheme="majorBidi" w:cstheme="majorBidi"/>
-          <w:sz w:val="28"/>
-          <w:szCs w:val="28"/>
-        </w:rPr>
-        <w:t xml:space="preserve"> Boolean variable, which can be hardcoded in the driver code.</w:t>
+        <w:t>The program employs the use of QMainWindow, a standard object in Qt to render a window. To display different screens, the windows are stacked using a Q</w:t>
+      </w:r>
+      <w:r>
+        <w:rPr>
+          <w:rFonts w:asciiTheme="majorBidi" w:hAnsiTheme="majorBidi" w:cstheme="majorBidi"/>
+          <w:sz w:val="28"/>
+          <w:szCs w:val="28"/>
+        </w:rPr>
+        <w:t>StackedWidget upon which new windows are added. When transitioning back through the stack windows are deleted accordingly.</w:t>
+      </w:r>
+    </w:p>
+    <w:p>
+      <w:pPr>
+        <w:rPr>
+          <w:rFonts w:asciiTheme="majorBidi" w:hAnsiTheme="majorBidi" w:cstheme="majorBidi"/>
+          <w:sz w:val="28"/>
+          <w:szCs w:val="28"/>
+        </w:rPr>
+      </w:pPr>
+      <w:r>
+        <w:rPr>
+          <w:rFonts w:asciiTheme="majorBidi" w:hAnsiTheme="majorBidi" w:cstheme="majorBidi"/>
+          <w:sz w:val="28"/>
+          <w:szCs w:val="28"/>
+        </w:rPr>
+        <w:t xml:space="preserve">Each window is represented by its own Class, inheriting from QMainWindow, and employs QLabels styled with CSS to display text or display pictures through Pixmap. To enable events, the QPushButton is used, which creates a button that can have properties connected to its activation. In our case, we call custom functions that are defined within the class and actuated through ‘self’. </w:t>
+      </w:r>
+    </w:p>
+    <w:p>
+      <w:pPr>
+        <w:rPr>
+          <w:rFonts w:asciiTheme="majorBidi" w:hAnsiTheme="majorBidi" w:cstheme="majorBidi"/>
+          <w:sz w:val="28"/>
+          <w:szCs w:val="28"/>
+        </w:rPr>
+      </w:pPr>
+      <w:r>
+        <w:rPr>
+          <w:rFonts w:asciiTheme="majorBidi" w:hAnsiTheme="majorBidi" w:cstheme="majorBidi"/>
+          <w:sz w:val="28"/>
+          <w:szCs w:val="28"/>
+        </w:rPr>
+        <w:t>The database contains the ‘all_users’ table, which contains a primary key and a username and hashed password. Other tables tie the primary keys in the all_users database via relational mapping to programmable pacemaker parameters.</w:t>
+      </w:r>
+    </w:p>
+    <w:p>
+      <w:pPr>
+        <w:rPr>
+          <w:rFonts w:asciiTheme="majorBidi" w:hAnsiTheme="majorBidi" w:cstheme="majorBidi"/>
+          <w:sz w:val="28"/>
+          <w:szCs w:val="28"/>
+        </w:rPr>
+      </w:pPr>
+      <w:r>
+        <w:rPr>
+          <w:rFonts w:asciiTheme="majorBidi" w:hAnsiTheme="majorBidi" w:cstheme="majorBidi"/>
+          <w:sz w:val="28"/>
+          <w:szCs w:val="28"/>
+        </w:rPr>
+        <w:t xml:space="preserve">Database queries are done via a connection through the sqlite3 package. Upon login attempt, the database is queried with a hashed password through hashlib package. If the query passes, we go to the landing page. The signup page will add entries to the database in any condition, unless the user already exists or the limit of users is reached. </w:t>
+      </w:r>
+    </w:p>
+    <w:p>
+      <w:pPr>
+        <w:rPr>
+          <w:rFonts w:asciiTheme="majorBidi" w:hAnsiTheme="majorBidi" w:cstheme="majorBidi"/>
+          <w:sz w:val="28"/>
+          <w:szCs w:val="28"/>
+        </w:rPr>
+      </w:pPr>
+      <w:r>
+        <w:rPr>
+          <w:rFonts w:asciiTheme="majorBidi" w:hAnsiTheme="majorBidi" w:cstheme="majorBidi"/>
+          <w:sz w:val="28"/>
+          <w:szCs w:val="28"/>
+        </w:rPr>
+        <w:t>For now, the implementation of connection to the pacemaker is pending. The displayed state on the top right of the landing page is controlled by the pConnect Boolean variable, which can be hardcoded in the driver code.</w:t>
       </w:r>
     </w:p>
     <w:p>
@@ -2775,7 +2339,6 @@
                 <w:szCs w:val="28"/>
               </w:rPr>
             </w:pPr>
-            <w:proofErr w:type="spellStart"/>
             <w:r>
               <w:rPr>
                 <w:rFonts w:asciiTheme="majorBidi" w:hAnsiTheme="majorBidi" w:cstheme="majorBidi"/>
@@ -2784,7 +2347,6 @@
               </w:rPr>
               <w:t>QMainWindow.geometry</w:t>
             </w:r>
-            <w:proofErr w:type="spellEnd"/>
           </w:p>
         </w:tc>
         <w:tc>
@@ -2829,25 +2391,7 @@
                 <w:sz w:val="28"/>
                 <w:szCs w:val="28"/>
               </w:rPr>
-              <w:t xml:space="preserve">This value was chosen as it presents a large canvas making the UI accessible to those who may find it hard to see small text, </w:t>
-            </w:r>
-            <w:proofErr w:type="gramStart"/>
-            <w:r>
-              <w:rPr>
-                <w:rFonts w:asciiTheme="majorBidi" w:hAnsiTheme="majorBidi" w:cstheme="majorBidi"/>
-                <w:sz w:val="28"/>
-                <w:szCs w:val="28"/>
-              </w:rPr>
-              <w:t>and also</w:t>
-            </w:r>
-            <w:proofErr w:type="gramEnd"/>
-            <w:r>
-              <w:rPr>
-                <w:rFonts w:asciiTheme="majorBidi" w:hAnsiTheme="majorBidi" w:cstheme="majorBidi"/>
-                <w:sz w:val="28"/>
-                <w:szCs w:val="28"/>
-              </w:rPr>
-              <w:t xml:space="preserve"> has a 3:2 aspect ratio friendly to old monitors which may be used in hospitals</w:t>
+              <w:t>This value was chosen as it presents a large canvas making the UI accessible to those who may find it hard to see small text, and also has a 3:2 aspect ratio friendly to old monitors which may be used in hospitals</w:t>
             </w:r>
           </w:p>
         </w:tc>
@@ -3147,7 +2691,6 @@
                 <w:szCs w:val="28"/>
               </w:rPr>
             </w:pPr>
-            <w:proofErr w:type="spellStart"/>
             <w:r>
               <w:rPr>
                 <w:rFonts w:asciiTheme="majorBidi" w:hAnsiTheme="majorBidi" w:cstheme="majorBidi"/>
@@ -3156,7 +2699,6 @@
               </w:rPr>
               <w:t>pConnect</w:t>
             </w:r>
-            <w:proofErr w:type="spellEnd"/>
           </w:p>
         </w:tc>
         <w:tc>
@@ -3325,7 +2867,78 @@
           <w:lang w:val="en-US"/>
         </w:rPr>
         <w:lastRenderedPageBreak/>
+        <w:t xml:space="preserve">High-Level </w:t>
+      </w:r>
+      <w:r>
+        <w:rPr>
+          <w:rFonts w:cstheme="minorHAnsi"/>
+          <w:b/>
+          <w:bCs/>
+          <w:color w:val="002060"/>
+          <w:sz w:val="36"/>
+          <w:szCs w:val="36"/>
+          <w:lang w:val="en-US"/>
+        </w:rPr>
         <w:t>Program Flowchart</w:t>
+      </w:r>
+    </w:p>
+    <w:p>
+      <w:pPr>
+        <w:rPr>
+          <w:rFonts w:cstheme="minorHAnsi"/>
+          <w:b/>
+          <w:bCs/>
+          <w:color w:val="002060"/>
+          <w:sz w:val="36"/>
+          <w:szCs w:val="36"/>
+          <w:lang w:val="en-US"/>
+        </w:rPr>
+      </w:pPr>
+      <w:r>
+        <w:rPr>
+          <w:rFonts w:cstheme="minorHAnsi"/>
+          <w:b/>
+          <w:bCs/>
+          <w:color w:val="002060"/>
+          <w:sz w:val="36"/>
+          <w:szCs w:val="36"/>
+          <w:lang w:val="en-US"/>
+        </w:rPr>
+        <w:drawing>
+          <wp:inline distT="0" distB="0" distL="0" distR="0" wp14:anchorId="34A72931" wp14:editId="3DCF6028">
+            <wp:extent cx="5943600" cy="4387850"/>
+            <wp:effectExtent l="0" t="0" r="0" b="0"/>
+            <wp:docPr id="11526541" name="Picture 1" descr="A diagram of a program&#10;&#10;Description automatically generated"/>
+            <wp:cNvGraphicFramePr>
+              <a:graphicFrameLocks xmlns:a="http://schemas.openxmlformats.org/drawingml/2006/main" noChangeAspect="1"/>
+            </wp:cNvGraphicFramePr>
+            <a:graphic xmlns:a="http://schemas.openxmlformats.org/drawingml/2006/main">
+              <a:graphicData uri="http://schemas.openxmlformats.org/drawingml/2006/picture">
+                <pic:pic xmlns:pic="http://schemas.openxmlformats.org/drawingml/2006/picture">
+                  <pic:nvPicPr>
+                    <pic:cNvPr id="11526541" name="Picture 1" descr="A diagram of a program&#10;&#10;Description automatically generated"/>
+                    <pic:cNvPicPr/>
+                  </pic:nvPicPr>
+                  <pic:blipFill>
+                    <a:blip r:embed="rId8"/>
+                    <a:stretch>
+                      <a:fillRect/>
+                    </a:stretch>
+                  </pic:blipFill>
+                  <pic:spPr>
+                    <a:xfrm>
+                      <a:off x="0" y="0"/>
+                      <a:ext cx="5943600" cy="4387850"/>
+                    </a:xfrm>
+                    <a:prstGeom prst="rect">
+                      <a:avLst/>
+                    </a:prstGeom>
+                  </pic:spPr>
+                </pic:pic>
+              </a:graphicData>
+            </a:graphic>
+          </wp:inline>
+        </w:drawing>
       </w:r>
     </w:p>
     <w:sectPr>

</xml_diff>